<commit_message>
Added to correlation analysis section
</commit_message>
<xml_diff>
--- a/Predicting_Customer_Satisfaction_9_134.docx
+++ b/Predicting_Customer_Satisfaction_9_134.docx
@@ -2411,15 +2411,7 @@
         <w:t xml:space="preserve"> rated this feature </w:t>
       </w:r>
       <w:r>
-        <w:t xml:space="preserve">3.05 with a standard deviation of </w:t>
-      </w:r>
-      <w:proofErr w:type="gramStart"/>
-      <w:r>
-        <w:t>1.52.</w:t>
-      </w:r>
-      <w:proofErr w:type="gramEnd"/>
-      <w:r>
-        <w:t xml:space="preserve"> It is a </w:t>
+        <w:t xml:space="preserve">3.05 with a standard deviation of 1.52. It is a </w:t>
       </w:r>
       <w:r>
         <w:t xml:space="preserve">moderate left-skewed </w:t>
@@ -3135,7 +3127,16 @@
         <w:t>Like</w:t>
       </w:r>
       <w:r>
-        <w:t xml:space="preserve"> departure delay, it ranges between _ and _ with an average of _ and a standard deviation of _. It is a strong right skewed distribution.</w:t>
+        <w:t xml:space="preserve"> departure delay, it ranges between _ and _ with an average of _ and a standard </w:t>
+      </w:r>
+    </w:p>
+    <w:p>
+      <w:pPr>
+        <w:spacing w:line="240" w:lineRule="auto"/>
+        <w:ind w:firstLine="0"/>
+      </w:pPr>
+      <w:r>
+        <w:t>deviation of _. It is a strong right skewed distribution.</w:t>
       </w:r>
     </w:p>
     <w:p>
@@ -3190,17 +3191,6 @@
     <w:p>
       <w:pPr>
         <w:pStyle w:val="Heading3"/>
-      </w:pPr>
-      <w:bookmarkStart w:id="9" w:name="_Toc66109037"/>
-      <w:r>
-        <w:t>Distribution Comparisons</w:t>
-      </w:r>
-      <w:bookmarkEnd w:id="9"/>
-    </w:p>
-    <w:p>
-      <w:pPr>
-        <w:spacing w:line="240" w:lineRule="auto"/>
-        <w:ind w:firstLine="0"/>
         <w:sectPr>
           <w:footnotePr>
             <w:pos w:val="beneathText"/>
@@ -3213,6 +3203,39 @@
           <w:docGrid w:linePitch="360"/>
         </w:sectPr>
       </w:pPr>
+      <w:bookmarkStart w:id="9" w:name="_Toc66109037"/>
+    </w:p>
+    <w:p>
+      <w:pPr>
+        <w:pStyle w:val="Heading3"/>
+      </w:pPr>
+    </w:p>
+    <w:p>
+      <w:pPr>
+        <w:pStyle w:val="Heading3"/>
+        <w:ind w:firstLine="0"/>
+      </w:pPr>
+      <w:r>
+        <w:t>Distribution Comparisons</w:t>
+      </w:r>
+      <w:bookmarkEnd w:id="9"/>
+    </w:p>
+    <w:p>
+      <w:pPr>
+        <w:spacing w:line="240" w:lineRule="auto"/>
+        <w:ind w:firstLine="0"/>
+        <w:sectPr>
+          <w:footnotePr>
+            <w:pos w:val="beneathText"/>
+          </w:footnotePr>
+          <w:type w:val="continuous"/>
+          <w:pgSz w:w="12240" w:h="15840"/>
+          <w:pgMar w:top="1440" w:right="1440" w:bottom="1440" w:left="1440" w:header="720" w:footer="720" w:gutter="0"/>
+          <w:cols w:space="720"/>
+          <w:titlePg/>
+          <w:docGrid w:linePitch="360"/>
+        </w:sectPr>
+      </w:pPr>
       <w:r>
         <w:t xml:space="preserve">As shown in Figure 2, </w:t>
       </w:r>
@@ -3266,9 +3289,28 @@
         <w:rPr>
           <w:rFonts w:asciiTheme="minorHAnsi" w:hAnsiTheme="minorHAnsi" w:cstheme="minorHAnsi"/>
         </w:rPr>
+        <w:sectPr>
+          <w:footnotePr>
+            <w:pos w:val="beneathText"/>
+          </w:footnotePr>
+          <w:pgSz w:w="15840" w:h="12240" w:orient="landscape"/>
+          <w:pgMar w:top="1440" w:right="1440" w:bottom="1440" w:left="1440" w:header="720" w:footer="720" w:gutter="0"/>
+          <w:cols w:space="720"/>
+          <w:titlePg/>
+          <w:docGrid w:linePitch="360"/>
+        </w:sectPr>
       </w:pPr>
       <w:bookmarkStart w:id="10" w:name="_Toc24306321"/>
       <w:bookmarkStart w:id="11" w:name="_Toc66109038"/>
+    </w:p>
+    <w:p>
+      <w:pPr>
+        <w:pStyle w:val="SectionTitle"/>
+        <w:spacing w:line="240" w:lineRule="auto"/>
+        <w:rPr>
+          <w:rFonts w:asciiTheme="minorHAnsi" w:hAnsiTheme="minorHAnsi" w:cstheme="minorHAnsi"/>
+        </w:rPr>
+      </w:pPr>
       <w:r>
         <w:rPr>
           <w:rFonts w:asciiTheme="minorHAnsi" w:hAnsiTheme="minorHAnsi" w:cstheme="minorHAnsi"/>
@@ -11627,6 +11669,7 @@
           <w:footnotePr>
             <w:pos w:val="beneathText"/>
           </w:footnotePr>
+          <w:type w:val="continuous"/>
           <w:pgSz w:w="15840" w:h="12240" w:orient="landscape"/>
           <w:pgMar w:top="1440" w:right="1440" w:bottom="1440" w:left="1440" w:header="720" w:footer="720" w:gutter="0"/>
           <w:cols w:space="720"/>
@@ -12664,16 +12707,41 @@
       <w:r>
         <w:t xml:space="preserve">Figure </w:t>
       </w:r>
-      <w:fldSimple w:instr=" SEQ Figure \* ARABIC ">
-        <w:r>
-          <w:rPr>
-            <w:noProof/>
-          </w:rPr>
-          <w:t>1</w:t>
-        </w:r>
-      </w:fldSimple>
-      <w:r>
-        <w:t xml:space="preserve"> - Distributions</w:t>
+      <w:r>
+        <w:fldChar w:fldCharType="begin"/>
+      </w:r>
+      <w:r>
+        <w:instrText xml:space="preserve"> SEQ Figure \* ARABIC </w:instrText>
+      </w:r>
+      <w:r>
+        <w:fldChar w:fldCharType="separate"/>
+      </w:r>
+      <w:r>
+        <w:rPr>
+          <w:noProof/>
+        </w:rPr>
+        <w:t>1</w:t>
+      </w:r>
+      <w:r>
+        <w:rPr>
+          <w:noProof/>
+        </w:rPr>
+        <w:fldChar w:fldCharType="end"/>
+      </w:r>
+      <w:r>
+        <w:t xml:space="preserve"> </w:t>
+      </w:r>
+      <w:r>
+        <w:t>–</w:t>
+      </w:r>
+      <w:r>
+        <w:t xml:space="preserve"> </w:t>
+      </w:r>
+      <w:r>
+        <w:t xml:space="preserve">Univariate </w:t>
+      </w:r>
+      <w:r>
+        <w:t>Distributions</w:t>
       </w:r>
     </w:p>
     <w:p>
@@ -12744,14 +12812,27 @@
       <w:r>
         <w:t xml:space="preserve">Figure </w:t>
       </w:r>
-      <w:fldSimple w:instr=" SEQ Figure \* ARABIC ">
-        <w:r>
-          <w:rPr>
-            <w:noProof/>
-          </w:rPr>
-          <w:t>2</w:t>
-        </w:r>
-      </w:fldSimple>
+      <w:r>
+        <w:fldChar w:fldCharType="begin"/>
+      </w:r>
+      <w:r>
+        <w:instrText xml:space="preserve"> SEQ Figure \* ARABIC </w:instrText>
+      </w:r>
+      <w:r>
+        <w:fldChar w:fldCharType="separate"/>
+      </w:r>
+      <w:r>
+        <w:rPr>
+          <w:noProof/>
+        </w:rPr>
+        <w:t>2</w:t>
+      </w:r>
+      <w:r>
+        <w:rPr>
+          <w:noProof/>
+        </w:rPr>
+        <w:fldChar w:fldCharType="end"/>
+      </w:r>
       <w:r>
         <w:t xml:space="preserve"> - Distributions between satisfied and unsatisfied customers</w:t>
       </w:r>
@@ -12760,10 +12841,7 @@
       <w:pPr>
         <w:pStyle w:val="Heading2"/>
         <w:rPr>
-          <w:rStyle w:val="Emphasis"/>
           <w:rFonts w:cstheme="minorHAnsi"/>
-          <w:i w:val="0"/>
-          <w:iCs w:val="0"/>
         </w:rPr>
       </w:pPr>
       <w:bookmarkStart w:id="16" w:name="_Toc66109043"/>
@@ -12778,17 +12856,6 @@
         <w:t>Correlations</w:t>
       </w:r>
       <w:bookmarkEnd w:id="16"/>
-    </w:p>
-    <w:p>
-      <w:pPr>
-        <w:spacing w:line="240" w:lineRule="auto"/>
-        <w:ind w:firstLine="0"/>
-        <w:rPr>
-          <w:rFonts w:ascii="Times New Roman" w:eastAsia="Times New Roman" w:hAnsi="Times New Roman" w:cs="Times New Roman"/>
-          <w:kern w:val="0"/>
-          <w:lang w:eastAsia="en-US"/>
-        </w:rPr>
-      </w:pPr>
       <w:r>
         <w:rPr>
           <w:rFonts w:cstheme="minorHAnsi"/>
@@ -12857,17 +12924,6 @@
           </wp:anchor>
         </w:drawing>
       </w:r>
-    </w:p>
-    <w:p>
-      <w:pPr>
-        <w:pStyle w:val="Heading2"/>
-        <w:rPr>
-          <w:rStyle w:val="Emphasis"/>
-          <w:rFonts w:cstheme="minorHAnsi"/>
-          <w:i w:val="0"/>
-          <w:iCs w:val="0"/>
-        </w:rPr>
-      </w:pPr>
       <w:r>
         <w:rPr>
           <w:noProof/>
@@ -12875,7 +12931,7 @@
         <mc:AlternateContent>
           <mc:Choice Requires="wps">
             <w:drawing>
-              <wp:anchor distT="0" distB="0" distL="114300" distR="114300" simplePos="0" relativeHeight="251660288" behindDoc="0" locked="0" layoutInCell="1" allowOverlap="1" wp14:anchorId="08DD1ED9" wp14:editId="06B38D5C">
+              <wp:anchor distT="0" distB="0" distL="114300" distR="114300" simplePos="0" relativeHeight="251660288" behindDoc="0" locked="0" layoutInCell="1" allowOverlap="1" wp14:anchorId="08DD1ED9" wp14:editId="14193FDF">
                 <wp:simplePos x="0" y="0"/>
                 <wp:positionH relativeFrom="column">
                   <wp:posOffset>-648200</wp:posOffset>
@@ -12924,14 +12980,27 @@
                             <w:r>
                               <w:t xml:space="preserve">Figure </w:t>
                             </w:r>
-                            <w:fldSimple w:instr=" SEQ Figure \* ARABIC ">
-                              <w:r>
-                                <w:rPr>
-                                  <w:noProof/>
-                                </w:rPr>
-                                <w:t>3</w:t>
-                              </w:r>
-                            </w:fldSimple>
+                            <w:r>
+                              <w:fldChar w:fldCharType="begin"/>
+                            </w:r>
+                            <w:r>
+                              <w:instrText xml:space="preserve"> SEQ Figure \* ARABIC </w:instrText>
+                            </w:r>
+                            <w:r>
+                              <w:fldChar w:fldCharType="separate"/>
+                            </w:r>
+                            <w:r>
+                              <w:rPr>
+                                <w:noProof/>
+                              </w:rPr>
+                              <w:t>3</w:t>
+                            </w:r>
+                            <w:r>
+                              <w:rPr>
+                                <w:noProof/>
+                              </w:rPr>
+                              <w:fldChar w:fldCharType="end"/>
+                            </w:r>
                             <w:r>
                               <w:t xml:space="preserve"> - Significant Correlations</w:t>
                             </w:r>
@@ -12956,7 +13025,7 @@
                 <v:stroke joinstyle="miter"/>
                 <v:path gradientshapeok="t" o:connecttype="rect"/>
               </v:shapetype>
-              <v:shape id="Text Box 4" o:spid="_x0000_s1026" type="#_x0000_t202" style="position:absolute;left:0;text-align:left;margin-left:-51.05pt;margin-top:624.75pt;width:701.1pt;height:.05pt;z-index:251660288;visibility:visible;mso-wrap-style:square;mso-wrap-distance-left:9pt;mso-wrap-distance-top:0;mso-wrap-distance-right:9pt;mso-wrap-distance-bottom:0;mso-position-horizontal:absolute;mso-position-horizontal-relative:text;mso-position-vertical:absolute;mso-position-vertical-relative:text;v-text-anchor:top" o:gfxdata="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" stroked="f">
+              <v:shape id="Text Box 4" o:spid="_x0000_s1026" type="#_x0000_t202" style="position:absolute;margin-left:-51.05pt;margin-top:624.75pt;width:701.1pt;height:.05pt;z-index:251660288;visibility:visible;mso-wrap-style:square;mso-wrap-distance-left:9pt;mso-wrap-distance-top:0;mso-wrap-distance-right:9pt;mso-wrap-distance-bottom:0;mso-position-horizontal:absolute;mso-position-horizontal-relative:text;mso-position-vertical:absolute;mso-position-vertical-relative:text;v-text-anchor:top" o:gfxdata="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" stroked="f">
                 <v:textbox style="mso-fit-shape-to-text:t" inset="0,0,0,0">
                   <w:txbxContent>
                     <w:p>
@@ -12974,14 +13043,27 @@
                       <w:r>
                         <w:t xml:space="preserve">Figure </w:t>
                       </w:r>
-                      <w:fldSimple w:instr=" SEQ Figure \* ARABIC ">
-                        <w:r>
-                          <w:rPr>
-                            <w:noProof/>
-                          </w:rPr>
-                          <w:t>3</w:t>
-                        </w:r>
-                      </w:fldSimple>
+                      <w:r>
+                        <w:fldChar w:fldCharType="begin"/>
+                      </w:r>
+                      <w:r>
+                        <w:instrText xml:space="preserve"> SEQ Figure \* ARABIC </w:instrText>
+                      </w:r>
+                      <w:r>
+                        <w:fldChar w:fldCharType="separate"/>
+                      </w:r>
+                      <w:r>
+                        <w:rPr>
+                          <w:noProof/>
+                        </w:rPr>
+                        <w:t>3</w:t>
+                      </w:r>
+                      <w:r>
+                        <w:rPr>
+                          <w:noProof/>
+                        </w:rPr>
+                        <w:fldChar w:fldCharType="end"/>
+                      </w:r>
                       <w:r>
                         <w:t xml:space="preserve"> - Significant Correlations</w:t>
                       </w:r>
@@ -12993,23 +13075,209 @@
           </mc:Fallback>
         </mc:AlternateContent>
       </w:r>
-      <w:r>
+    </w:p>
+    <w:p/>
+    <w:p/>
+    <w:p/>
+    <w:p/>
+    <w:p>
+      <w:pPr>
+        <w:keepNext/>
+        <w:sectPr>
+          <w:footnotePr>
+            <w:pos w:val="beneathText"/>
+          </w:footnotePr>
+          <w:pgSz w:w="12240" w:h="15840"/>
+          <w:pgMar w:top="1440" w:right="1440" w:bottom="1440" w:left="1440" w:header="720" w:footer="720" w:gutter="0"/>
+          <w:cols w:space="720"/>
+          <w:titlePg/>
+          <w:docGrid w:linePitch="360"/>
+        </w:sectPr>
+      </w:pPr>
+    </w:p>
+    <w:p>
+      <w:pPr>
+        <w:keepNext/>
+      </w:pPr>
+      <w:r>
+        <w:rPr>
+          <w:noProof/>
+        </w:rPr>
+        <w:lastRenderedPageBreak/>
+        <w:drawing>
+          <wp:anchor distT="0" distB="0" distL="114300" distR="114300" simplePos="0" relativeHeight="251662336" behindDoc="0" locked="0" layoutInCell="1" allowOverlap="1" wp14:anchorId="6C873726" wp14:editId="4E20C242">
+            <wp:simplePos x="0" y="0"/>
+            <wp:positionH relativeFrom="margin">
+              <wp:posOffset>-571929</wp:posOffset>
+            </wp:positionH>
+            <wp:positionV relativeFrom="paragraph">
+              <wp:posOffset>0</wp:posOffset>
+            </wp:positionV>
+            <wp:extent cx="7430564" cy="4631096"/>
+            <wp:effectExtent l="0" t="0" r="0" b="0"/>
+            <wp:wrapTopAndBottom/>
+            <wp:docPr id="8" name="Picture 8"/>
+            <wp:cNvGraphicFramePr>
+              <a:graphicFrameLocks xmlns:a="http://schemas.openxmlformats.org/drawingml/2006/main" noChangeAspect="1"/>
+            </wp:cNvGraphicFramePr>
+            <a:graphic xmlns:a="http://schemas.openxmlformats.org/drawingml/2006/main">
+              <a:graphicData uri="http://schemas.openxmlformats.org/drawingml/2006/picture">
+                <pic:pic xmlns:pic="http://schemas.openxmlformats.org/drawingml/2006/picture">
+                  <pic:nvPicPr>
+                    <pic:cNvPr id="0" name="Picture 11"/>
+                    <pic:cNvPicPr>
+                      <a:picLocks noChangeAspect="1" noChangeArrowheads="1"/>
+                    </pic:cNvPicPr>
+                  </pic:nvPicPr>
+                  <pic:blipFill>
+                    <a:blip r:embed="rId14">
+                      <a:extLst>
+                        <a:ext uri="{28A0092B-C50C-407E-A947-70E740481C1C}">
+                          <a14:useLocalDpi xmlns:a14="http://schemas.microsoft.com/office/drawing/2010/main" val="0"/>
+                        </a:ext>
+                      </a:extLst>
+                    </a:blip>
+                    <a:srcRect/>
+                    <a:stretch>
+                      <a:fillRect/>
+                    </a:stretch>
+                  </pic:blipFill>
+                  <pic:spPr bwMode="auto">
+                    <a:xfrm>
+                      <a:off x="0" y="0"/>
+                      <a:ext cx="7442811" cy="4638729"/>
+                    </a:xfrm>
+                    <a:prstGeom prst="rect">
+                      <a:avLst/>
+                    </a:prstGeom>
+                    <a:noFill/>
+                    <a:ln>
+                      <a:noFill/>
+                    </a:ln>
+                  </pic:spPr>
+                </pic:pic>
+              </a:graphicData>
+            </a:graphic>
+            <wp14:sizeRelH relativeFrom="page">
+              <wp14:pctWidth>0</wp14:pctWidth>
+            </wp14:sizeRelH>
+            <wp14:sizeRelV relativeFrom="page">
+              <wp14:pctHeight>0</wp14:pctHeight>
+            </wp14:sizeRelV>
+          </wp:anchor>
+        </w:drawing>
+      </w:r>
+    </w:p>
+    <w:p>
+      <w:pPr>
+        <w:pStyle w:val="Caption"/>
+      </w:pPr>
+      <w:r>
+        <w:t xml:space="preserve">Figure </w:t>
+      </w:r>
+      <w:fldSimple w:instr=" SEQ Figure \* ARABIC ">
+        <w:r>
+          <w:rPr>
+            <w:noProof/>
+          </w:rPr>
+          <w:t>4</w:t>
+        </w:r>
+      </w:fldSimple>
+      <w:r>
+        <w:t xml:space="preserve"> Correlation Heatmap, threshold = |0.3|</w:t>
+      </w:r>
+    </w:p>
+    <w:p>
+      <w:r>
+        <w:t xml:space="preserve">Most of the variables did not display strong correlations. We opted to filter the correlation plot with a threshold of 0.3 to showcase the most relevant relationships. Customer satisfaction was the most heavily correlated with higher ratings for ease of online booking, seat comfort, inflight entertainment, on-board service, leg room, and cleanliness. Business travelers and travelers that upgraded to Business class seats were more likely to report a satisfactory flight experience.  </w:t>
+      </w:r>
+    </w:p>
+    <w:p>
+      <w:r>
+        <w:lastRenderedPageBreak/>
+        <w:t xml:space="preserve">There is some multicollinearity between individual ratings, but not to a degree that caused concern.  For instance, flights with high satisfaction scores for online boarding also have favorable scores for ease of online booking and inflight </w:t>
+      </w:r>
+      <w:proofErr w:type="spellStart"/>
+      <w:r>
+        <w:t>wifi</w:t>
+      </w:r>
+      <w:proofErr w:type="spellEnd"/>
+      <w:r>
+        <w:t xml:space="preserve"> quality. </w:t>
+      </w:r>
+    </w:p>
+    <w:p>
+      <w:pPr>
+        <w:pStyle w:val="Heading2"/>
         <w:rPr>
           <w:rStyle w:val="Emphasis"/>
           <w:rFonts w:cstheme="minorHAnsi"/>
           <w:i w:val="0"/>
           <w:iCs w:val="0"/>
         </w:rPr>
-        <w:br w:type="page"/>
-      </w:r>
-      <w:r>
+      </w:pPr>
+    </w:p>
+    <w:p>
+      <w:pPr>
+        <w:pStyle w:val="Heading2"/>
         <w:rPr>
           <w:rStyle w:val="Emphasis"/>
           <w:rFonts w:cstheme="minorHAnsi"/>
           <w:i w:val="0"/>
           <w:iCs w:val="0"/>
         </w:rPr>
-        <w:lastRenderedPageBreak/>
+      </w:pPr>
+    </w:p>
+    <w:p>
+      <w:pPr>
+        <w:pStyle w:val="Heading2"/>
+        <w:rPr>
+          <w:rStyle w:val="Emphasis"/>
+          <w:rFonts w:cstheme="minorHAnsi"/>
+          <w:i w:val="0"/>
+          <w:iCs w:val="0"/>
+        </w:rPr>
+      </w:pPr>
+    </w:p>
+    <w:p>
+      <w:pPr>
+        <w:pStyle w:val="Heading2"/>
+        <w:rPr>
+          <w:rStyle w:val="Emphasis"/>
+          <w:rFonts w:cstheme="minorHAnsi"/>
+          <w:i w:val="0"/>
+          <w:iCs w:val="0"/>
+        </w:rPr>
+      </w:pPr>
+    </w:p>
+    <w:p>
+      <w:pPr>
+        <w:pStyle w:val="Heading2"/>
+        <w:rPr>
+          <w:rStyle w:val="Emphasis"/>
+          <w:rFonts w:cstheme="minorHAnsi"/>
+          <w:i w:val="0"/>
+          <w:iCs w:val="0"/>
+        </w:rPr>
+      </w:pPr>
+    </w:p>
+    <w:p>
+      <w:pPr>
+        <w:pStyle w:val="Heading2"/>
+        <w:rPr>
+          <w:rStyle w:val="Emphasis"/>
+          <w:rFonts w:cstheme="minorHAnsi"/>
+          <w:i w:val="0"/>
+          <w:iCs w:val="0"/>
+        </w:rPr>
+      </w:pPr>
+      <w:r>
+        <w:rPr>
+          <w:rStyle w:val="Emphasis"/>
+          <w:rFonts w:cstheme="minorHAnsi"/>
+          <w:i w:val="0"/>
+          <w:iCs w:val="0"/>
+        </w:rPr>
         <w:t>Plan</w:t>
       </w:r>
     </w:p>
@@ -13120,12 +13388,10 @@
         </w:numPr>
       </w:pPr>
       <w:proofErr w:type="spellStart"/>
-      <w:proofErr w:type="gramStart"/>
       <w:r>
         <w:t>Cant</w:t>
       </w:r>
       <w:proofErr w:type="spellEnd"/>
-      <w:proofErr w:type="gramEnd"/>
       <w:r>
         <w:t xml:space="preserve"> use distance measures on nominal data</w:t>
       </w:r>
@@ -13205,6 +13471,7 @@
         </w:numPr>
       </w:pPr>
       <w:r>
+        <w:lastRenderedPageBreak/>
         <w:t>Outliers?</w:t>
       </w:r>
     </w:p>
@@ -13301,7 +13568,6 @@
         </w:numPr>
       </w:pPr>
       <w:r>
-        <w:lastRenderedPageBreak/>
         <w:t>Try Models</w:t>
       </w:r>
     </w:p>
@@ -13363,6 +13629,30 @@
       </w:pPr>
       <w:r>
         <w:t>KNN</w:t>
+      </w:r>
+    </w:p>
+    <w:p>
+      <w:pPr>
+        <w:pStyle w:val="ListParagraph"/>
+        <w:numPr>
+          <w:ilvl w:val="2"/>
+          <w:numId w:val="23"/>
+        </w:numPr>
+      </w:pPr>
+      <w:r>
+        <w:t>Ensemble</w:t>
+      </w:r>
+    </w:p>
+    <w:p>
+      <w:pPr>
+        <w:pStyle w:val="ListParagraph"/>
+        <w:numPr>
+          <w:ilvl w:val="2"/>
+          <w:numId w:val="23"/>
+        </w:numPr>
+      </w:pPr>
+      <w:r>
+        <w:t>SVC</w:t>
       </w:r>
     </w:p>
     <w:p>
@@ -17799,7 +18089,7 @@
   <w:font w:name="Symbol">
     <w:panose1 w:val="05050102010706020507"/>
     <w:charset w:val="02"/>
-    <w:family w:val="decorative"/>
+    <w:family w:val="roman"/>
     <w:pitch w:val="variable"/>
     <w:sig w:usb0="00000000" w:usb1="10000000" w:usb2="00000000" w:usb3="00000000" w:csb0="80000000" w:csb1="00000000"/>
   </w:font>
@@ -17820,7 +18110,7 @@
   </w:font>
   <w:font w:name="SimHei">
     <w:altName w:val="黑体"/>
-    <w:panose1 w:val="02010609060101010101"/>
+    <w:panose1 w:val="02010600030101010101"/>
     <w:charset w:val="86"/>
     <w:family w:val="modern"/>
     <w:pitch w:val="fixed"/>
@@ -17838,11 +18128,11 @@
     <w:charset w:val="00"/>
     <w:family w:val="modern"/>
     <w:pitch w:val="fixed"/>
-    <w:sig w:usb0="E10006FF" w:usb1="4000FCFF" w:usb2="00000009" w:usb3="00000000" w:csb0="0000019F" w:csb1="00000000"/>
+    <w:sig w:usb0="E00006FF" w:usb1="0000FCFF" w:usb2="00000001" w:usb3="00000000" w:csb0="0000019F" w:csb1="00000000"/>
   </w:font>
   <w:font w:name="var(--colab-code-font-family)">
     <w:altName w:val="Cambria"/>
-    <w:panose1 w:val="020B0604020202020204"/>
+    <w:panose1 w:val="00000000000000000000"/>
     <w:charset w:val="00"/>
     <w:family w:val="roman"/>
     <w:notTrueType/>
@@ -17891,6 +18181,7 @@
     <w:rsid w:val="00077269"/>
     <w:rsid w:val="00120E6D"/>
     <w:rsid w:val="001604B7"/>
+    <w:rsid w:val="001D5479"/>
     <w:rsid w:val="00264D2A"/>
     <w:rsid w:val="002737C8"/>
     <w:rsid w:val="00294F80"/>

</xml_diff>